<commit_message>
Update FirePig 3 Analitiniai Maketu Tikrinimai.docx
</commit_message>
<xml_diff>
--- a/FirePig 3 Analitiniai Maketu Tikrinimai.docx
+++ b/FirePig 3 Analitiniai Maketu Tikrinimai.docx
@@ -195,7 +195,15 @@
         <w:rPr>
           <w:sz w:val="32"/>
         </w:rPr>
-        <w:t>1 Versija</w:t>
+        <w:t>2</w:t>
+      </w:r>
+      <w:bookmarkStart w:id="0" w:name="_GoBack"/>
+      <w:bookmarkEnd w:id="0"/>
+      <w:r>
+        <w:rPr>
+          <w:sz w:val="32"/>
+        </w:rPr>
+        <w:t xml:space="preserve"> Versija</w:t>
       </w:r>
     </w:p>
     <w:p>
@@ -244,15 +252,7 @@
     </w:p>
     <w:p>
       <w:r>
-        <w:t xml:space="preserve">Apibrėžti "FirePig” naršyklės įgyvendinimo idėjas. Šiame darbe vertinami interaktyvūs maketai, kuriuose pavaizduota, kokioje aplinkoje ir kaip būtų vykdomi būsimieji panaudojimo scenarijai. Maketai vertinami pagal panaudojamumo </w:t>
-      </w:r>
-      <w:proofErr w:type="spellStart"/>
-      <w:r>
-        <w:t>euristikas</w:t>
-      </w:r>
-      <w:proofErr w:type="spellEnd"/>
-      <w:r>
-        <w:t>. Vertindami skirtingus sprendimus tai pačiai užduočiai siekiame pasirinkti geresnį sprendimą ir priimti dalį sprendimų būsimam detaliajam maketui.</w:t>
+        <w:t>Apibrėžti "FirePig” naršyklės įgyvendinimo idėjas. Šiame darbe vertinami interaktyvūs maketai, kuriuose pavaizduota, kokioje aplinkoje ir kaip būtų vykdomi būsimieji panaudojimo scenarijai. Maketai vertinami pagal panaudojamumo euristikas. Vertindami skirtingus sprendimus tai pačiai užduočiai siekiame pasirinkti geresnį sprendimą ir priimti dalį sprendimų būsimam detaliajam maketui.</w:t>
       </w:r>
     </w:p>
     <w:p>
@@ -370,11 +370,7 @@
         </w:numPr>
       </w:pPr>
       <w:r>
-        <w:t xml:space="preserve">Manfredas Šiurkus - </w:t>
-      </w:r>
-      <w:proofErr w:type="spellStart"/>
-      <w:r>
-        <w:t>manfredas.siurkus</w:t>
+        <w:t>Manfredas Šiurkus - manfredas.siurkus</w:t>
       </w:r>
       <w:hyperlink r:id="rId11">
         <w:r>
@@ -387,7 +383,6 @@
           </w:rPr>
           <w:t>@mif.stud.vu.lt</w:t>
         </w:r>
-        <w:proofErr w:type="spellEnd"/>
       </w:hyperlink>
       <w:r>
         <w:t xml:space="preserve"> - 20%</w:t>
@@ -411,14 +406,7 @@
         <w:rPr>
           <w:szCs w:val="22"/>
         </w:rPr>
-        <w:t xml:space="preserve">Edvinas Šmita - </w:t>
-      </w:r>
-      <w:proofErr w:type="spellStart"/>
-      <w:r>
-        <w:rPr>
-          <w:szCs w:val="22"/>
-        </w:rPr>
-        <w:t>edvinas.smita</w:t>
+        <w:t>Edvinas Šmita - edvinas.smita</w:t>
       </w:r>
       <w:hyperlink r:id="rId12">
         <w:r>
@@ -431,7 +419,6 @@
           </w:rPr>
           <w:t>@mif.stud.vu.lt</w:t>
         </w:r>
-        <w:proofErr w:type="spellEnd"/>
       </w:hyperlink>
       <w:r>
         <w:rPr>
@@ -470,6 +457,13 @@
     </w:p>
     <w:sdt>
       <w:sdtPr>
+        <w:rPr>
+          <w:rFonts w:asciiTheme="minorHAnsi" w:eastAsia="Cambria" w:hAnsiTheme="minorHAnsi" w:cs="Cambria"/>
+          <w:color w:val="auto"/>
+          <w:sz w:val="22"/>
+          <w:szCs w:val="24"/>
+          <w:lang w:val="lt-LT"/>
+        </w:rPr>
         <w:id w:val="266125796"/>
         <w:docPartObj>
           <w:docPartGallery w:val="Table of Contents"/>
@@ -478,14 +472,9 @@
       </w:sdtPr>
       <w:sdtEndPr>
         <w:rPr>
-          <w:rFonts w:asciiTheme="minorHAnsi" w:eastAsia="Cambria" w:hAnsiTheme="minorHAnsi" w:cs="Cambria"/>
           <w:b/>
           <w:bCs/>
           <w:noProof/>
-          <w:color w:val="auto"/>
-          <w:sz w:val="22"/>
-          <w:szCs w:val="24"/>
-          <w:lang w:val="lt-LT"/>
         </w:rPr>
       </w:sdtEndPr>
       <w:sdtContent>
@@ -2109,11 +2098,11 @@
         </w:rPr>
         <w:t xml:space="preserve"> </w:t>
       </w:r>
-      <w:bookmarkStart w:id="0" w:name="_Toc25177241"/>
+      <w:bookmarkStart w:id="1" w:name="_Toc25177241"/>
       <w:r>
         <w:t>1.  Įvadas</w:t>
       </w:r>
-      <w:bookmarkEnd w:id="0"/>
+      <w:bookmarkEnd w:id="1"/>
     </w:p>
     <w:p>
       <w:pPr>
@@ -2256,12 +2245,12 @@
       <w:pPr>
         <w:pStyle w:val="Heading1"/>
       </w:pPr>
-      <w:bookmarkStart w:id="1" w:name="_Toc25177242"/>
+      <w:bookmarkStart w:id="2" w:name="_Toc25177242"/>
       <w:r>
         <w:lastRenderedPageBreak/>
         <w:t>2. Viliaus Minkevičiaus  maketo vertinimas</w:t>
       </w:r>
-      <w:bookmarkEnd w:id="1"/>
+      <w:bookmarkEnd w:id="2"/>
     </w:p>
     <w:p>
       <w:pPr>
@@ -2414,45 +2403,13 @@
           </w:tcPr>
           <w:p>
             <w:r>
-              <w:t>Langai Nr. 9-14:  Nevisai aišku, kuo skiriasi “</w:t>
-            </w:r>
-            <w:proofErr w:type="spellStart"/>
-            <w:r>
-              <w:t>Skip</w:t>
-            </w:r>
-            <w:proofErr w:type="spellEnd"/>
-            <w:r>
-              <w:t>” ir “</w:t>
-            </w:r>
-            <w:proofErr w:type="spellStart"/>
-            <w:r>
-              <w:t>Next</w:t>
-            </w:r>
-            <w:proofErr w:type="spellEnd"/>
-            <w:r>
-              <w:t>”, “</w:t>
-            </w:r>
-            <w:proofErr w:type="spellStart"/>
-            <w:r>
-              <w:t>Next</w:t>
-            </w:r>
-            <w:proofErr w:type="spellEnd"/>
-            <w:r>
-              <w:t>” nėra intuityviai aišku, jog prieš pereinant į kitą langą pasirinkimai nėra išsaugomi.</w:t>
+              <w:t>Langai Nr. 9-14:  Nevisai aišku, kuo skiriasi “Skip” ir “Next”, “Next” nėra intuityviai aišku, jog prieš pereinant į kitą langą pasirinkimai nėra išsaugomi.</w:t>
             </w:r>
           </w:p>
           <w:p/>
           <w:p>
             <w:r>
-              <w:t xml:space="preserve">Langas </w:t>
-            </w:r>
-            <w:proofErr w:type="spellStart"/>
-            <w:r>
-              <w:t>nr.</w:t>
-            </w:r>
-            <w:proofErr w:type="spellEnd"/>
-            <w:r>
-              <w:t xml:space="preserve"> 10. Galima pasirinki temą įvedus jos nuorodą parduotuvėje. Vartotojui labai pagelbėtų į parduotuvę nukreipiantis mygtukas.</w:t>
+              <w:t>Langas nr. 10. Galima pasirinki temą įvedus jos nuorodą parduotuvėje. Vartotojui labai pagelbėtų į parduotuvę nukreipiantis mygtukas.</w:t>
             </w:r>
           </w:p>
         </w:tc>
@@ -2509,29 +2466,13 @@
           </w:tcPr>
           <w:p>
             <w:r>
-              <w:t xml:space="preserve">Langas </w:t>
-            </w:r>
-            <w:proofErr w:type="spellStart"/>
-            <w:r>
-              <w:t>nr.</w:t>
-            </w:r>
-            <w:proofErr w:type="spellEnd"/>
-            <w:r>
-              <w:t xml:space="preserve"> 13: Visiškai neaišku, kaip išsaugoti pridedamą skirtuką ir ar tai apskritai įmanoma.</w:t>
+              <w:t>Langas nr. 13: Visiškai neaišku, kaip išsaugoti pridedamą skirtuką ir ar tai apskritai įmanoma.</w:t>
             </w:r>
           </w:p>
           <w:p/>
           <w:p>
             <w:r>
-              <w:t xml:space="preserve">Langas </w:t>
-            </w:r>
-            <w:proofErr w:type="spellStart"/>
-            <w:r>
-              <w:t>nr.</w:t>
-            </w:r>
-            <w:proofErr w:type="spellEnd"/>
-            <w:r>
-              <w:t xml:space="preserve"> 18: Neaišku kaip ir ar galima, kaip atkurti pradinius nustatymus.</w:t>
+              <w:t>Langas nr. 18: Neaišku kaip ir ar galima, kaip atkurti pradinius nustatymus.</w:t>
             </w:r>
           </w:p>
           <w:p>
@@ -2542,53 +2483,13 @@
           <w:p/>
           <w:p>
             <w:r>
-              <w:t xml:space="preserve">Langai </w:t>
-            </w:r>
-            <w:proofErr w:type="spellStart"/>
-            <w:r>
-              <w:t>nr.</w:t>
-            </w:r>
-            <w:proofErr w:type="spellEnd"/>
-            <w:r>
-              <w:t xml:space="preserve"> 2-7: Pradėjus įžangą, nėra galimybės ją praleisti (“</w:t>
-            </w:r>
-            <w:proofErr w:type="spellStart"/>
-            <w:r>
-              <w:t>Skip</w:t>
-            </w:r>
-            <w:proofErr w:type="spellEnd"/>
-            <w:r>
-              <w:t>”)</w:t>
+              <w:t>Langai nr. 2-7: Pradėjus įžangą, nėra galimybės ją praleisti (“Skip”)</w:t>
             </w:r>
           </w:p>
           <w:p/>
           <w:p>
             <w:r>
-              <w:t xml:space="preserve">Langas </w:t>
-            </w:r>
-            <w:proofErr w:type="spellStart"/>
-            <w:r>
-              <w:t>nr</w:t>
-            </w:r>
-            <w:proofErr w:type="spellEnd"/>
-            <w:r>
-              <w:t xml:space="preserve"> 2,  Atsisakius įžangos vartotojui nėra pasiūloma pirminio nustatymo (“</w:t>
-            </w:r>
-            <w:proofErr w:type="spellStart"/>
-            <w:r>
-              <w:t>First</w:t>
-            </w:r>
-            <w:proofErr w:type="spellEnd"/>
-            <w:r>
-              <w:t xml:space="preserve"> </w:t>
-            </w:r>
-            <w:proofErr w:type="spellStart"/>
-            <w:r>
-              <w:t>setup</w:t>
-            </w:r>
-            <w:proofErr w:type="spellEnd"/>
-            <w:r>
-              <w:t>”) galimybė.</w:t>
+              <w:t>Langas nr 2,  Atsisakius įžangos vartotojui nėra pasiūloma pirminio nustatymo (“First setup”) galimybė.</w:t>
             </w:r>
           </w:p>
         </w:tc>
@@ -2658,23 +2559,7 @@
           </w:tcPr>
           <w:p>
             <w:r>
-              <w:t xml:space="preserve">Langas </w:t>
-            </w:r>
-            <w:proofErr w:type="spellStart"/>
-            <w:r>
-              <w:t>nr.</w:t>
-            </w:r>
-            <w:proofErr w:type="spellEnd"/>
-            <w:r>
-              <w:t xml:space="preserve"> 15: Paspaudus “</w:t>
-            </w:r>
-            <w:proofErr w:type="spellStart"/>
-            <w:r>
-              <w:t>Confirm</w:t>
-            </w:r>
-            <w:proofErr w:type="spellEnd"/>
-            <w:r>
-              <w:t>” turėtų būtų paklausiama ar tikrai vartotojas nori išsaugoti.</w:t>
+              <w:t>Langas nr. 15: Paspaudus “Confirm” turėtų būtų paklausiama ar tikrai vartotojas nori išsaugoti.</w:t>
             </w:r>
           </w:p>
         </w:tc>
@@ -2709,15 +2594,7 @@
           </w:tcPr>
           <w:p>
             <w:r>
-              <w:t xml:space="preserve">Viskas tvarkoje, pliusas – lange </w:t>
-            </w:r>
-            <w:proofErr w:type="spellStart"/>
-            <w:r>
-              <w:t>nr.</w:t>
-            </w:r>
-            <w:proofErr w:type="spellEnd"/>
-            <w:r>
-              <w:t xml:space="preserve"> 9 renkantis temą galima prieš išsaugant pamatyti, kaip naršyklė atrodo pasirinkus tą temą</w:t>
+              <w:t>Viskas tvarkoje, pliusas – lange nr. 9 renkantis temą galima prieš išsaugant pamatyti, kaip naršyklė atrodo pasirinkus tą temą</w:t>
             </w:r>
           </w:p>
         </w:tc>
@@ -2752,23 +2629,7 @@
           </w:tcPr>
           <w:p>
             <w:r>
-              <w:t xml:space="preserve">Langas </w:t>
-            </w:r>
-            <w:proofErr w:type="spellStart"/>
-            <w:r>
-              <w:t>nr.</w:t>
-            </w:r>
-            <w:proofErr w:type="spellEnd"/>
-            <w:r>
-              <w:t xml:space="preserve"> 14: Skiltyje “</w:t>
-            </w:r>
-            <w:proofErr w:type="spellStart"/>
-            <w:r>
-              <w:t>Bookmark</w:t>
-            </w:r>
-            <w:proofErr w:type="spellEnd"/>
-            <w:r>
-              <w:t xml:space="preserve"> Style” galėtų būti nurodyta etiketė šalia kiekvieno išsiskleidžiančio meniu, kurie turėtų nustatytą pradinę reikšmę.</w:t>
+              <w:t>Langas nr. 14: Skiltyje “Bookmark Style” galėtų būti nurodyta etiketė šalia kiekvieno išsiskleidžiančio meniu, kurie turėtų nustatytą pradinę reikšmę.</w:t>
             </w:r>
           </w:p>
         </w:tc>
@@ -2941,6 +2802,7 @@
       <w:r>
         <w:rPr>
           <w:noProof/>
+          <w:lang w:val="en-US"/>
         </w:rPr>
         <w:drawing>
           <wp:inline distT="0" distB="0" distL="0" distR="0" wp14:anchorId="12489F25" wp14:editId="10BA7B3F">
@@ -3016,23 +2878,7 @@
     </w:p>
     <w:p>
       <w:r>
-        <w:t xml:space="preserve">Tikėtina, jog vartotojas norės pridėti daugiau nei vieną personalizuotą skirtuką. Todėl reikia galimybės išsaugoti susikurtą skirtuką ir kurti kitą. Tačiau yra tik </w:t>
-      </w:r>
-      <w:proofErr w:type="spellStart"/>
-      <w:r>
-        <w:t>navigavimo</w:t>
-      </w:r>
-      <w:proofErr w:type="spellEnd"/>
-      <w:r>
-        <w:t xml:space="preserve"> mygtukai (apibraukti mėlynai). Kitose situacijose galimas išsaugojimas “</w:t>
-      </w:r>
-      <w:proofErr w:type="spellStart"/>
-      <w:r>
-        <w:t>Next</w:t>
-      </w:r>
-      <w:proofErr w:type="spellEnd"/>
-      <w:r>
-        <w:t>” mygtuku pereinant į kitą žingsnį, tačiau šiuo atveju tai leistų pridėti tik vieną skirtuką. Susikurtam skirtukui išsaugoti it kurti kitam skirtas(i) mygtukas(ai) tikėtini raudonai apibrėžtoje erdvėje.</w:t>
+        <w:t>Tikėtina, jog vartotojas norės pridėti daugiau nei vieną personalizuotą skirtuką. Todėl reikia galimybės išsaugoti susikurtą skirtuką ir kurti kitą. Tačiau yra tik navigavimo mygtukai (apibraukti mėlynai). Kitose situacijose galimas išsaugojimas “Next” mygtuku pereinant į kitą žingsnį, tačiau šiuo atveju tai leistų pridėti tik vieną skirtuką. Susikurtam skirtukui išsaugoti it kurti kitam skirtas(i) mygtukas(ai) tikėtini raudonai apibrėžtoje erdvėje.</w:t>
       </w:r>
     </w:p>
     <w:p/>
@@ -3043,6 +2889,7 @@
       <w:r>
         <w:rPr>
           <w:noProof/>
+          <w:lang w:val="en-US"/>
         </w:rPr>
         <w:lastRenderedPageBreak/>
         <w:drawing>
@@ -3117,15 +2964,7 @@
         <w:t xml:space="preserve"> - </w:t>
       </w:r>
       <w:r>
-        <w:t xml:space="preserve">Langas </w:t>
-      </w:r>
-      <w:proofErr w:type="spellStart"/>
-      <w:r>
-        <w:t>nr.</w:t>
-      </w:r>
-      <w:proofErr w:type="spellEnd"/>
-      <w:r>
-        <w:t xml:space="preserve"> 15</w:t>
+        <w:t>Langas nr. 15</w:t>
       </w:r>
       <w:r>
         <w:t>, lengva apsirikti ir palikti vedlį</w:t>
@@ -3133,23 +2972,7 @@
     </w:p>
     <w:p>
       <w:r>
-        <w:t>Mygtukas “</w:t>
-      </w:r>
-      <w:proofErr w:type="spellStart"/>
-      <w:r>
-        <w:t>Previous</w:t>
-      </w:r>
-      <w:proofErr w:type="spellEnd"/>
-      <w:r>
-        <w:t>”, kuriuo grįžtama į redagavimą yra visai šalia, lengva paspausti ne ten, kur norima. Todėl paspaudus “</w:t>
-      </w:r>
-      <w:proofErr w:type="spellStart"/>
-      <w:r>
-        <w:t>Confirm</w:t>
-      </w:r>
-      <w:proofErr w:type="spellEnd"/>
-      <w:r>
-        <w:t>” vartotojo turi būti paklausiama, ar jis tikrai nori išsaugoti pasirinktus nustatymus.</w:t>
+        <w:t>Mygtukas “Previous”, kuriuo grįžtama į redagavimą yra visai šalia, lengva paspausti ne ten, kur norima. Todėl paspaudus “Confirm” vartotojo turi būti paklausiama, ar jis tikrai nori išsaugoti pasirinktus nustatymus.</w:t>
       </w:r>
       <w:r>
         <w:t xml:space="preserve"> </w:t>
@@ -3303,15 +3126,7 @@
           </w:tcPr>
           <w:p>
             <w:r>
-              <w:t>Vartotojas ne tik gali judėti pirmyn bei atgal dialoge, bet gali iš jo bet kada išeiti tiek “</w:t>
-            </w:r>
-            <w:proofErr w:type="spellStart"/>
-            <w:r>
-              <w:t>skip</w:t>
-            </w:r>
-            <w:proofErr w:type="spellEnd"/>
-            <w:r>
-              <w:t>” mygtuku, tiek ignoruojant jį, kadangi šis dialogas yra pačiame naršyklės lange</w:t>
+              <w:t>Vartotojas ne tik gali judėti pirmyn bei atgal dialoge, bet gali iš jo bet kada išeiti tiek “skip” mygtuku, tiek ignoruojant jį, kadangi šis dialogas yra pačiame naršyklės lange</w:t>
             </w:r>
           </w:p>
         </w:tc>
@@ -3368,31 +3183,7 @@
           </w:tcPr>
           <w:p>
             <w:r>
-              <w:t>Nors “</w:t>
-            </w:r>
-            <w:proofErr w:type="spellStart"/>
-            <w:r>
-              <w:t>skip</w:t>
-            </w:r>
-            <w:proofErr w:type="spellEnd"/>
-            <w:r>
-              <w:t>” mygtuko paskirtis yra gan intuityvi, tačiau jo paskirtis aiškinama tik antrame vedlio žingsnyje. “</w:t>
-            </w:r>
-            <w:proofErr w:type="spellStart"/>
-            <w:r>
-              <w:t>Next</w:t>
-            </w:r>
-            <w:proofErr w:type="spellEnd"/>
-            <w:r>
-              <w:t>” mygtukui kyla panaši problema, o “</w:t>
-            </w:r>
-            <w:proofErr w:type="spellStart"/>
-            <w:r>
-              <w:t>previous</w:t>
-            </w:r>
-            <w:proofErr w:type="spellEnd"/>
-            <w:r>
-              <w:t>” mygtukas išvis nesulaukia paaiškinimo, nors jis ginčytinai sudėtingiausias.</w:t>
+              <w:t>Nors “skip” mygtuko paskirtis yra gan intuityvi, tačiau jo paskirtis aiškinama tik antrame vedlio žingsnyje. “Next” mygtukui kyla panaši problema, o “previous” mygtukas išvis nesulaukia paaiškinimo, nors jis ginčytinai sudėtingiausias.</w:t>
             </w:r>
           </w:p>
           <w:p/>
@@ -3445,15 +3236,7 @@
           </w:tcPr>
           <w:p>
             <w:r>
-              <w:t xml:space="preserve">Nors vedlys pačioje naršyklėje turi savo </w:t>
-            </w:r>
-            <w:proofErr w:type="spellStart"/>
-            <w:r>
-              <w:t>privalumų</w:t>
-            </w:r>
-            <w:proofErr w:type="spellEnd"/>
-            <w:r>
-              <w:t xml:space="preserve">, tačiau jį galima per lengvai praleisti, ir kadangi tai yra pirmo karto vedlys, netyčia jo neužbaigus pirmą kartą gali kilti sunkumų, </w:t>
+              <w:t xml:space="preserve">Nors vedlys pačioje naršyklėje turi savo privalumų, tačiau jį galima per lengvai praleisti, ir kadangi tai yra pirmo karto vedlys, netyčia jo neužbaigus pirmą kartą gali kilti sunkumų, </w:t>
             </w:r>
             <w:r>
               <w:lastRenderedPageBreak/>
@@ -3766,31 +3549,7 @@
     </w:p>
     <w:p>
       <w:r>
-        <w:t xml:space="preserve">Langai </w:t>
-      </w:r>
-      <w:proofErr w:type="spellStart"/>
-      <w:r>
-        <w:t>nr.</w:t>
-      </w:r>
-      <w:proofErr w:type="spellEnd"/>
-      <w:r>
-        <w:t xml:space="preserve"> 12 ir 13 – viename žingsnyje (ir tai antrame, o ne pirmame) paaiškinama naudoti “</w:t>
-      </w:r>
-      <w:proofErr w:type="spellStart"/>
-      <w:r>
-        <w:t>Next</w:t>
-      </w:r>
-      <w:proofErr w:type="spellEnd"/>
-      <w:r>
-        <w:t>” ir “</w:t>
-      </w:r>
-      <w:proofErr w:type="spellStart"/>
-      <w:r>
-        <w:t>Skip</w:t>
-      </w:r>
-      <w:proofErr w:type="spellEnd"/>
-      <w:r>
-        <w:t>” mygtukus, o kitame žingsnyje apie juos nebeužsimenama.</w:t>
+        <w:t>Langai nr. 12 ir 13 – viename žingsnyje (ir tai antrame, o ne pirmame) paaiškinama naudoti “Next” ir “Skip” mygtukus, o kitame žingsnyje apie juos nebeužsimenama.</w:t>
       </w:r>
     </w:p>
     <w:p>
@@ -3820,15 +3579,7 @@
         </w:numPr>
       </w:pPr>
       <w:r>
-        <w:t xml:space="preserve">Lange </w:t>
-      </w:r>
-      <w:proofErr w:type="spellStart"/>
-      <w:r>
-        <w:t>nr.</w:t>
-      </w:r>
-      <w:proofErr w:type="spellEnd"/>
-      <w:r>
-        <w:t xml:space="preserve"> 9 galima peržiūrėti, kaip atrodytų pasirenkama tema.</w:t>
+        <w:t>Lange nr. 9 galima peržiūrėti, kaip atrodytų pasirenkama tema.</w:t>
       </w:r>
     </w:p>
     <w:p>
@@ -3853,15 +3604,7 @@
       </w:pPr>
       <w:r>
         <w:lastRenderedPageBreak/>
-        <w:t xml:space="preserve">Daug galimybių </w:t>
-      </w:r>
-      <w:proofErr w:type="spellStart"/>
-      <w:r>
-        <w:t>naviguoti</w:t>
-      </w:r>
-      <w:proofErr w:type="spellEnd"/>
-      <w:r>
-        <w:t xml:space="preserve"> per vedlio žingsnius.</w:t>
+        <w:t>Daug galimybių naviguoti per vedlio žingsnius.</w:t>
       </w:r>
     </w:p>
     <w:p>
@@ -3890,15 +3633,7 @@
         </w:numPr>
       </w:pPr>
       <w:r>
-        <w:t xml:space="preserve">Trūksta mygtukų redagavimo atšaukimui ir užbaigimui languose </w:t>
-      </w:r>
-      <w:proofErr w:type="spellStart"/>
-      <w:r>
-        <w:t>nr.</w:t>
-      </w:r>
-      <w:proofErr w:type="spellEnd"/>
-      <w:r>
-        <w:t xml:space="preserve"> 13,  14, 18.</w:t>
+        <w:t>Trūksta mygtukų redagavimo atšaukimui ir užbaigimui languose nr. 13,  14, 18.</w:t>
       </w:r>
     </w:p>
     <w:p>
@@ -3963,23 +3698,7 @@
         </w:numPr>
       </w:pPr>
       <w:r>
-        <w:t xml:space="preserve">Lange </w:t>
-      </w:r>
-      <w:proofErr w:type="spellStart"/>
-      <w:r>
-        <w:t>nr.</w:t>
-      </w:r>
-      <w:proofErr w:type="spellEnd"/>
-      <w:r>
-        <w:t xml:space="preserve"> 15 yra galimybė spaudžiant “</w:t>
-      </w:r>
-      <w:proofErr w:type="spellStart"/>
-      <w:r>
-        <w:t>previous</w:t>
-      </w:r>
-      <w:proofErr w:type="spellEnd"/>
-      <w:r>
-        <w:t xml:space="preserve">” apsirikti ir paspausti baigti vedlio procesą. </w:t>
+        <w:t xml:space="preserve">Lange nr. 15 yra galimybė spaudžiant “previous” apsirikti ir paspausti baigti vedlio procesą. </w:t>
       </w:r>
       <w:r>
         <w:rPr>
@@ -4012,15 +3731,7 @@
         <w:t>Dokumentacija:</w:t>
       </w:r>
       <w:r>
-        <w:t xml:space="preserve"> navigacijos (kaip “</w:t>
-      </w:r>
-      <w:proofErr w:type="spellStart"/>
-      <w:r>
-        <w:t>next</w:t>
-      </w:r>
-      <w:proofErr w:type="spellEnd"/>
-      <w:r>
-        <w:t>”) mygtukų paaiškinimai yra išsibarstę keliuose žingsniuose. Vedlio procese yra perteklinio teksto, reikia išimti akivaizdžius žingsnius, alternatyvų paaiškinimus dėti klaustukuose prie atitinkamų elementų.</w:t>
+        <w:t xml:space="preserve"> navigacijos (kaip “next”) mygtukų paaiškinimai yra išsibarstę keliuose žingsniuose. Vedlio procese yra perteklinio teksto, reikia išimti akivaizdžius žingsnius, alternatyvų paaiškinimus dėti klaustukuose prie atitinkamų elementų.</w:t>
       </w:r>
     </w:p>
     <w:p>
@@ -4083,21 +3794,21 @@
       <w:pPr>
         <w:pStyle w:val="Heading1"/>
       </w:pPr>
-      <w:bookmarkStart w:id="2" w:name="_Toc25177243"/>
+      <w:bookmarkStart w:id="3" w:name="_Toc25177243"/>
       <w:r>
         <w:t>3.  Manfredo Šiurkaus maketo vertinimas</w:t>
       </w:r>
-      <w:bookmarkEnd w:id="2"/>
+      <w:bookmarkEnd w:id="3"/>
     </w:p>
     <w:p>
       <w:pPr>
         <w:pStyle w:val="Heading2"/>
       </w:pPr>
-      <w:bookmarkStart w:id="3" w:name="_Toc25177244"/>
+      <w:bookmarkStart w:id="4" w:name="_Toc25177244"/>
       <w:r>
         <w:t>3.1. Euristinis tikrinimas</w:t>
       </w:r>
-      <w:bookmarkEnd w:id="3"/>
+      <w:bookmarkEnd w:id="4"/>
       <w:r>
         <w:t xml:space="preserve"> </w:t>
       </w:r>
@@ -4173,53 +3884,13 @@
           </w:tcPr>
           <w:p>
             <w:r>
-              <w:t xml:space="preserve">Langas </w:t>
-            </w:r>
-            <w:proofErr w:type="spellStart"/>
-            <w:r>
-              <w:t>nr.</w:t>
-            </w:r>
-            <w:proofErr w:type="spellEnd"/>
-            <w:r>
-              <w:t xml:space="preserve"> 4 - paspaudžius personalizavimo mygtuką atsiranda vertikali juosta, bet joje nėra parašyta, kad tai yra „personalizavimo” juosta. Nepakankamai požymių, kad pasikeitė būsena iš žiūrėjimo į keitimą. </w:t>
+              <w:t xml:space="preserve">Langas nr. 4 - paspaudžius personalizavimo mygtuką atsiranda vertikali juosta, bet joje nėra parašyta, kad tai yra „personalizavimo” juosta. Nepakankamai požymių, kad pasikeitė būsena iš žiūrėjimo į keitimą. </w:t>
             </w:r>
             <w:r>
               <w:br/>
             </w:r>
             <w:r>
-              <w:t xml:space="preserve"> Languose nr.5 ir </w:t>
-            </w:r>
-            <w:proofErr w:type="spellStart"/>
-            <w:r>
-              <w:t>nr.</w:t>
-            </w:r>
-            <w:proofErr w:type="spellEnd"/>
-            <w:r>
-              <w:t xml:space="preserve"> 6 „</w:t>
-            </w:r>
-            <w:proofErr w:type="spellStart"/>
-            <w:r>
-              <w:t>News</w:t>
-            </w:r>
-            <w:proofErr w:type="spellEnd"/>
-            <w:r>
-              <w:t xml:space="preserve"> </w:t>
-            </w:r>
-            <w:proofErr w:type="spellStart"/>
-            <w:r>
-              <w:t>and</w:t>
-            </w:r>
-            <w:proofErr w:type="spellEnd"/>
-            <w:r>
-              <w:t xml:space="preserve"> </w:t>
-            </w:r>
-            <w:proofErr w:type="spellStart"/>
-            <w:r>
-              <w:t>weather</w:t>
-            </w:r>
-            <w:proofErr w:type="spellEnd"/>
-            <w:r>
-              <w:t>“ skiltis paspausta nepasikeičia. Jei būtų daugiau skilčių ir visos atidarytų vertikalią juostą dešinėje lango pusėje, nebūtų kaip sužinoti, kuri paspausta.</w:t>
+              <w:t xml:space="preserve"> Languose nr.5 ir nr. 6 „News and weather“ skiltis paspausta nepasikeičia. Jei būtų daugiau skilčių ir visos atidarytų vertikalią juostą dešinėje lango pusėje, nebūtų kaip sužinoti, kuri paspausta.</w:t>
             </w:r>
           </w:p>
         </w:tc>
@@ -4251,29 +3922,13 @@
           </w:tcPr>
           <w:p>
             <w:r>
-              <w:t xml:space="preserve">Langas </w:t>
-            </w:r>
-            <w:proofErr w:type="spellStart"/>
-            <w:r>
-              <w:t>nr.</w:t>
-            </w:r>
-            <w:proofErr w:type="spellEnd"/>
-            <w:r>
-              <w:t xml:space="preserve"> 6 – paprastas ir aiškus dialogas, kuriame veiksmai iš viršaus į apačią. Tame pačiame lange yra galimybė rūšiuoti, bet nėra galimybės rikiuoti. Pavyzdžiui, naudotojas negalėtų pasirinkti žiūrėti naujausias naujienas arba populiariausias.</w:t>
+              <w:t>Langas nr. 6 – paprastas ir aiškus dialogas, kuriame veiksmai iš viršaus į apačią. Tame pačiame lange yra galimybė rūšiuoti, bet nėra galimybės rikiuoti. Pavyzdžiui, naudotojas negalėtų pasirinkti žiūrėti naujausias naujienas arba populiariausias.</w:t>
             </w:r>
             <w:r>
               <w:br/>
             </w:r>
             <w:r>
-              <w:t xml:space="preserve"> Lange </w:t>
-            </w:r>
-            <w:proofErr w:type="spellStart"/>
-            <w:r>
-              <w:t>nr.</w:t>
-            </w:r>
-            <w:proofErr w:type="spellEnd"/>
-            <w:r>
-              <w:t xml:space="preserve"> 4 pridedant mygtuką įrankių juoston trūksta galimybės pakeisti mygtuko atsiradimo vietą. </w:t>
+              <w:t xml:space="preserve"> Lange nr. 4 pridedant mygtuką įrankių juoston trūksta galimybės pakeisti mygtuko atsiradimo vietą. </w:t>
             </w:r>
           </w:p>
           <w:p/>
@@ -4306,37 +3961,13 @@
           </w:tcPr>
           <w:p>
             <w:r>
-              <w:t xml:space="preserve"> Lange </w:t>
-            </w:r>
-            <w:proofErr w:type="spellStart"/>
-            <w:r>
-              <w:t>nr.</w:t>
-            </w:r>
-            <w:proofErr w:type="spellEnd"/>
-            <w:r>
-              <w:t xml:space="preserve"> 4 nepavaizduota, kaip naudotojui grįžti, jei jis pridėjo naują mygtuką įrankių juostoje ir nenori jo pasilikti. </w:t>
+              <w:t xml:space="preserve"> Lange nr. 4 nepavaizduota, kaip naudotojui grįžti, jei jis pridėjo naują mygtuką įrankių juostoje ir nenori jo pasilikti. </w:t>
             </w:r>
             <w:r>
               <w:br/>
             </w:r>
             <w:r>
-              <w:t xml:space="preserve">Languose </w:t>
-            </w:r>
-            <w:proofErr w:type="spellStart"/>
-            <w:r>
-              <w:t>nr.</w:t>
-            </w:r>
-            <w:proofErr w:type="spellEnd"/>
-            <w:r>
-              <w:t xml:space="preserve"> 4 ir </w:t>
-            </w:r>
-            <w:proofErr w:type="spellStart"/>
-            <w:r>
-              <w:t>nr.</w:t>
-            </w:r>
-            <w:proofErr w:type="spellEnd"/>
-            <w:r>
-              <w:t xml:space="preserve"> 6 nėra akivaizdu, kaip uždaryti vertikalias juostas. Paspausti dar kartą ką tik paspaustą mygtuką?</w:t>
+              <w:t>Languose nr. 4 ir nr. 6 nėra akivaizdu, kaip uždaryti vertikalias juostas. Paspausti dar kartą ką tik paspaustą mygtuką?</w:t>
             </w:r>
           </w:p>
         </w:tc>
@@ -4368,15 +3999,7 @@
           </w:tcPr>
           <w:p>
             <w:r>
-              <w:t xml:space="preserve">Lange </w:t>
-            </w:r>
-            <w:proofErr w:type="spellStart"/>
-            <w:r>
-              <w:t>nr.</w:t>
-            </w:r>
-            <w:proofErr w:type="spellEnd"/>
-            <w:r>
-              <w:t xml:space="preserve"> 4 naršyklės ir naujienų skirtukai galėtų būti tokios pačios išvaizdos, nes su jais atliekami tie patys veiksmai, išskyrus uždarymą. </w:t>
+              <w:t xml:space="preserve">Lange nr. 4 naršyklės ir naujienų skirtukai galėtų būti tokios pačios išvaizdos, nes su jais atliekami tie patys veiksmai, išskyrus uždarymą. </w:t>
             </w:r>
           </w:p>
         </w:tc>
@@ -4408,15 +4031,7 @@
           </w:tcPr>
           <w:p>
             <w:r>
-              <w:t xml:space="preserve">Lange </w:t>
-            </w:r>
-            <w:proofErr w:type="spellStart"/>
-            <w:r>
-              <w:t>nr.</w:t>
-            </w:r>
-            <w:proofErr w:type="spellEnd"/>
-            <w:r>
-              <w:t xml:space="preserve"> 4 naudotojas gali netyčia ne tą mygtuką pridėti ir nepastebėti, kad apsiriko. Praverstų kažkoks tarpinis žingsnis, kuris parodytų, koks mygtukas pridedamas ir paklaustų, ar naudotojas nori jį pridėti pasirinktoje vietoje. </w:t>
+              <w:t xml:space="preserve">Lange nr. 4 naudotojas gali netyčia ne tą mygtuką pridėti ir nepastebėti, kad apsiriko. Praverstų kažkoks tarpinis žingsnis, kuris parodytų, koks mygtukas pridedamas ir paklaustų, ar naudotojas nori jį pridėti pasirinktoje vietoje. </w:t>
             </w:r>
           </w:p>
         </w:tc>
@@ -4448,15 +4063,7 @@
           </w:tcPr>
           <w:p>
             <w:r>
-              <w:t xml:space="preserve">Lange </w:t>
-            </w:r>
-            <w:proofErr w:type="spellStart"/>
-            <w:r>
-              <w:t>nr.</w:t>
-            </w:r>
-            <w:proofErr w:type="spellEnd"/>
-            <w:r>
-              <w:t xml:space="preserve"> 4 tenka atsiminti, kad paspaudus ant pridėjimo mygtuko atsiras naujas mygtukas juostoje. Spaudžiamas mygtukas neturi sąsajos su savo paskirtimi, kuri padėtų naudotojui atpažinti, kaip sąveikauti su mygtuku.</w:t>
+              <w:t>Lange nr. 4 tenka atsiminti, kad paspaudus ant pridėjimo mygtuko atsiras naujas mygtukas juostoje. Spaudžiamas mygtukas neturi sąsajos su savo paskirtimi, kuri padėtų naudotojui atpažinti, kaip sąveikauti su mygtuku.</w:t>
             </w:r>
           </w:p>
         </w:tc>
@@ -4494,23 +4101,7 @@
               <w:br/>
             </w:r>
             <w:r>
-              <w:t xml:space="preserve"> Languose </w:t>
-            </w:r>
-            <w:proofErr w:type="spellStart"/>
-            <w:r>
-              <w:t>nr.</w:t>
-            </w:r>
-            <w:proofErr w:type="spellEnd"/>
-            <w:r>
-              <w:t xml:space="preserve"> 4 ir </w:t>
-            </w:r>
-            <w:proofErr w:type="spellStart"/>
-            <w:r>
-              <w:t>nr.</w:t>
-            </w:r>
-            <w:proofErr w:type="spellEnd"/>
-            <w:r>
-              <w:t xml:space="preserve"> 6 nėra pagalbos mygtukų vertikaliose juostose.</w:t>
+              <w:t xml:space="preserve"> Languose nr. 4 ir nr. 6 nėra pagalbos mygtukų vertikaliose juostose.</w:t>
             </w:r>
           </w:p>
         </w:tc>
@@ -4614,31 +4205,7 @@
               <w:keepNext/>
             </w:pPr>
             <w:r>
-              <w:t xml:space="preserve"> Praverstų trumpi paaiškinimai, kai pelė laikoma ant mygtuko. </w:t>
-            </w:r>
-            <w:proofErr w:type="spellStart"/>
-            <w:r>
-              <w:t>Pvz</w:t>
-            </w:r>
-            <w:proofErr w:type="spellEnd"/>
-            <w:r>
-              <w:t xml:space="preserve"> viršuje dešinėje ant krumpliaračio – „</w:t>
-            </w:r>
-            <w:proofErr w:type="spellStart"/>
-            <w:r>
-              <w:t>Settings</w:t>
-            </w:r>
-            <w:proofErr w:type="spellEnd"/>
-            <w:r>
-              <w:t>“, ant pieštuko – „</w:t>
-            </w:r>
-            <w:proofErr w:type="spellStart"/>
-            <w:r>
-              <w:t>Personalize</w:t>
-            </w:r>
-            <w:proofErr w:type="spellEnd"/>
-            <w:r>
-              <w:t>“.</w:t>
+              <w:t xml:space="preserve"> Praverstų trumpi paaiškinimai, kai pelė laikoma ant mygtuko. Pvz viršuje dešinėje ant krumpliaračio – „Settings“, ant pieštuko – „Personalize“.</w:t>
             </w:r>
           </w:p>
         </w:tc>
@@ -4683,6 +4250,7 @@
       <w:r>
         <w:rPr>
           <w:noProof/>
+          <w:lang w:val="en-US"/>
         </w:rPr>
         <w:drawing>
           <wp:inline distT="0" distB="0" distL="0" distR="0" wp14:anchorId="51D69746" wp14:editId="0FF20DC8">
@@ -4756,15 +4324,7 @@
         <w:t xml:space="preserve"> - </w:t>
       </w:r>
       <w:r>
-        <w:t xml:space="preserve">Langas </w:t>
-      </w:r>
-      <w:proofErr w:type="spellStart"/>
-      <w:r>
-        <w:t>nr.</w:t>
-      </w:r>
-      <w:proofErr w:type="spellEnd"/>
-      <w:r>
-        <w:t xml:space="preserve"> 4 - </w:t>
+        <w:t xml:space="preserve">Langas nr. 4 - </w:t>
       </w:r>
       <w:r>
         <w:t>neaišku, kaip uždaryti.</w:t>
@@ -5306,39 +4866,7 @@
         </w:rPr>
       </w:pPr>
       <w:r>
-        <w:t xml:space="preserve">Langai </w:t>
-      </w:r>
-      <w:proofErr w:type="spellStart"/>
-      <w:r>
-        <w:t>nr.</w:t>
-      </w:r>
-      <w:proofErr w:type="spellEnd"/>
-      <w:r>
-        <w:t xml:space="preserve"> 4 ir 5 – pasirinkus “</w:t>
-      </w:r>
-      <w:proofErr w:type="spellStart"/>
-      <w:r>
-        <w:t>News</w:t>
-      </w:r>
-      <w:proofErr w:type="spellEnd"/>
-      <w:r>
-        <w:t xml:space="preserve"> </w:t>
-      </w:r>
-      <w:proofErr w:type="spellStart"/>
-      <w:r>
-        <w:t>and</w:t>
-      </w:r>
-      <w:proofErr w:type="spellEnd"/>
-      <w:r>
-        <w:t xml:space="preserve"> </w:t>
-      </w:r>
-      <w:proofErr w:type="spellStart"/>
-      <w:r>
-        <w:t>Weather</w:t>
-      </w:r>
-      <w:proofErr w:type="spellEnd"/>
-      <w:r>
-        <w:t>” nustatymą, žymė peršoka į dešinę pusę ir galimai palieka vartotoją sumišusį.</w:t>
+        <w:t>Langai nr. 4 ir 5 – pasirinkus “News and Weather” nustatymą, žymė peršoka į dešinę pusę ir galimai palieka vartotoją sumišusį.</w:t>
       </w:r>
     </w:p>
     <w:p/>
@@ -5346,12 +4874,12 @@
       <w:pPr>
         <w:pStyle w:val="Heading2"/>
       </w:pPr>
-      <w:bookmarkStart w:id="4" w:name="_Toc25177245"/>
+      <w:bookmarkStart w:id="5" w:name="_Toc25177245"/>
       <w:r>
         <w:lastRenderedPageBreak/>
         <w:t>3.2. Apibendrinimas</w:t>
       </w:r>
-      <w:bookmarkEnd w:id="4"/>
+      <w:bookmarkEnd w:id="5"/>
     </w:p>
     <w:p/>
     <w:p>
@@ -5392,15 +4920,7 @@
         </w:numPr>
       </w:pPr>
       <w:r>
-        <w:t xml:space="preserve">Vartotojas gali </w:t>
-      </w:r>
-      <w:proofErr w:type="spellStart"/>
-      <w:r>
-        <w:t>kategorizuoti</w:t>
-      </w:r>
-      <w:proofErr w:type="spellEnd"/>
-      <w:r>
-        <w:t xml:space="preserve"> jam aktualias naujienas.</w:t>
+        <w:t>Vartotojas gali kategorizuoti jam aktualias naujienas.</w:t>
       </w:r>
     </w:p>
     <w:p>
@@ -5499,22 +5019,22 @@
       <w:pPr>
         <w:pStyle w:val="Heading1"/>
       </w:pPr>
-      <w:bookmarkStart w:id="5" w:name="_Toc25177246"/>
+      <w:bookmarkStart w:id="6" w:name="_Toc25177246"/>
       <w:r>
         <w:lastRenderedPageBreak/>
         <w:t>4.  Teodoro Šaulio maketo vertinimas</w:t>
       </w:r>
-      <w:bookmarkEnd w:id="5"/>
+      <w:bookmarkEnd w:id="6"/>
     </w:p>
     <w:p>
       <w:pPr>
         <w:pStyle w:val="Heading2"/>
       </w:pPr>
-      <w:bookmarkStart w:id="6" w:name="_Toc25177247"/>
+      <w:bookmarkStart w:id="7" w:name="_Toc25177247"/>
       <w:r>
         <w:t>4.1. Euristinis tikrinimas</w:t>
       </w:r>
-      <w:bookmarkEnd w:id="6"/>
+      <w:bookmarkEnd w:id="7"/>
       <w:r>
         <w:t xml:space="preserve"> </w:t>
       </w:r>
@@ -5597,15 +5117,7 @@
           </w:tcPr>
           <w:p>
             <w:r>
-              <w:t xml:space="preserve">Lange Nr. 5 nėra aiškiai pastebimo teksto ar simbolio, kuris parodytų, kad rodomas įskiepių puslapis. Šitai gali būti parašyta žymės pavadinime ir </w:t>
-            </w:r>
-            <w:proofErr w:type="spellStart"/>
-            <w:r>
-              <w:t>url</w:t>
-            </w:r>
-            <w:proofErr w:type="spellEnd"/>
-            <w:r>
-              <w:t xml:space="preserve"> tekste.</w:t>
+              <w:t>Lange Nr. 5 nėra aiškiai pastebimo teksto ar simbolio, kuris parodytų, kad rodomas įskiepių puslapis. Šitai gali būti parašyta žymės pavadinime ir url tekste.</w:t>
             </w:r>
           </w:p>
         </w:tc>
@@ -5686,15 +5198,7 @@
           </w:tcPr>
           <w:p>
             <w:r>
-              <w:t>Lange Nr. 5 neaišku, kaip atšaukti įskiepio diegimą bei kaip ištrinti turimą įskiepį. Tame pačiame lange nėra arti veiksmo galimybės grįžti į ankstesnį puslapį (naują skirtuką). Patyręs naudotojas atidarytų naują skirtuką, spaustų “</w:t>
-            </w:r>
-            <w:proofErr w:type="spellStart"/>
-            <w:r>
-              <w:t>home</w:t>
-            </w:r>
-            <w:proofErr w:type="spellEnd"/>
-            <w:r>
-              <w:t>” ar spaustų rodyklę grįžti atgal. Nepatyręs truputį pasimestų.</w:t>
+              <w:t>Lange Nr. 5 neaišku, kaip atšaukti įskiepio diegimą bei kaip ištrinti turimą įskiepį. Tame pačiame lange nėra arti veiksmo galimybės grįžti į ankstesnį puslapį (naują skirtuką). Patyręs naudotojas atidarytų naują skirtuką, spaustų “home” ar spaustų rodyklę grįžti atgal. Nepatyręs truputį pasimestų.</w:t>
             </w:r>
           </w:p>
         </w:tc>
@@ -6030,6 +5534,7 @@
       <w:r>
         <w:rPr>
           <w:noProof/>
+          <w:lang w:val="en-US"/>
         </w:rPr>
         <w:drawing>
           <wp:inline distT="0" distB="0" distL="0" distR="0" wp14:anchorId="41DCDA36" wp14:editId="71B58B9C">
@@ -6123,6 +5628,7 @@
       <w:r>
         <w:rPr>
           <w:noProof/>
+          <w:lang w:val="en-US"/>
         </w:rPr>
         <w:lastRenderedPageBreak/>
         <w:drawing>
@@ -6197,28 +5703,12 @@
         <w:t xml:space="preserve"> - </w:t>
       </w:r>
       <w:r>
-        <w:t xml:space="preserve">Langas </w:t>
-      </w:r>
-      <w:proofErr w:type="spellStart"/>
-      <w:r>
-        <w:t>nr.</w:t>
-      </w:r>
-      <w:proofErr w:type="spellEnd"/>
-      <w:r>
-        <w:t xml:space="preserve"> 7 - įskiepių valdymo langas atlikus paiešką</w:t>
-      </w:r>
-    </w:p>
-    <w:p>
-      <w:r>
-        <w:t>Raudona spalva pažymėtos sritys, kuriose turėtų būti vaizduojama būsena. Viršuje skirtukai, tarp kurių aktyvus yra “</w:t>
-      </w:r>
-      <w:proofErr w:type="spellStart"/>
-      <w:r>
-        <w:t>home</w:t>
-      </w:r>
-      <w:proofErr w:type="spellEnd"/>
-      <w:r>
-        <w:t>”. Tai nėra tiesa, nes esama įskiepių puslapyje. Žemesnė sritis – vieta, kur naudotojai gali tikėtis puslapio pavadinimo ar kitokio identifikatoriaus, kad esama įskiepių puslapyje. Šiuo atveju tokio nėra. Taigi, naudotojas atsidūręs šiame puslapyje gali pasimesti ir nežinoti, ar atsidūrė ten, kur norėjo.</w:t>
+        <w:t>Langas nr. 7 - įskiepių valdymo langas atlikus paiešką</w:t>
+      </w:r>
+    </w:p>
+    <w:p>
+      <w:r>
+        <w:t>Raudona spalva pažymėtos sritys, kuriose turėtų būti vaizduojama būsena. Viršuje skirtukai, tarp kurių aktyvus yra “home”. Tai nėra tiesa, nes esama įskiepių puslapyje. Žemesnė sritis – vieta, kur naudotojai gali tikėtis puslapio pavadinimo ar kitokio identifikatoriaus, kad esama įskiepių puslapyje. Šiuo atveju tokio nėra. Taigi, naudotojas atsidūręs šiame puslapyje gali pasimesti ir nežinoti, ar atsidūrė ten, kur norėjo.</w:t>
       </w:r>
     </w:p>
     <w:p>
@@ -6327,29 +5817,13 @@
           </w:tcPr>
           <w:p>
             <w:r>
-              <w:t xml:space="preserve">Langai </w:t>
-            </w:r>
-            <w:proofErr w:type="spellStart"/>
-            <w:r>
-              <w:t>nr.</w:t>
-            </w:r>
-            <w:proofErr w:type="spellEnd"/>
-            <w:r>
-              <w:t xml:space="preserve"> 5-7: Nėra antraštės ar kito akivaizdaus parodymo, jog vartotojas yra įskiepių valdymo lange. Tai galima suvokti tik iš lango turinio.</w:t>
+              <w:t>Langai nr. 5-7: Nėra antraštės ar kito akivaizdaus parodymo, jog vartotojas yra įskiepių valdymo lange. Tai galima suvokti tik iš lango turinio.</w:t>
             </w:r>
           </w:p>
           <w:p/>
           <w:p>
             <w:r>
-              <w:t xml:space="preserve">Langai </w:t>
-            </w:r>
-            <w:proofErr w:type="spellStart"/>
-            <w:r>
-              <w:t>nr.</w:t>
-            </w:r>
-            <w:proofErr w:type="spellEnd"/>
-            <w:r>
-              <w:t xml:space="preserve"> 5-7: Nevisai akivaizdu, kodėl dalis “Atnaujinti” mygtukų yra aktyvūs, dalis neaktyvūs. </w:t>
+              <w:t xml:space="preserve">Langai nr. 5-7: Nevisai akivaizdu, kodėl dalis “Atnaujinti” mygtukų yra aktyvūs, dalis neaktyvūs. </w:t>
             </w:r>
           </w:p>
           <w:p/>
@@ -6403,29 +5877,13 @@
           </w:tcPr>
           <w:p>
             <w:r>
-              <w:t xml:space="preserve">Langas </w:t>
-            </w:r>
-            <w:proofErr w:type="spellStart"/>
-            <w:r>
-              <w:t>nr.</w:t>
-            </w:r>
-            <w:proofErr w:type="spellEnd"/>
-            <w:r>
-              <w:t xml:space="preserve"> 7: Praverstų galimybė rūšiuoti, rikiuoti tiek surastus tiek įdiegtus įskiepius.</w:t>
+              <w:t>Langas nr. 7: Praverstų galimybė rūšiuoti, rikiuoti tiek surastus tiek įdiegtus įskiepius.</w:t>
             </w:r>
           </w:p>
           <w:p/>
           <w:p>
             <w:r>
-              <w:t xml:space="preserve">Langai </w:t>
-            </w:r>
-            <w:proofErr w:type="spellStart"/>
-            <w:r>
-              <w:t>nr.</w:t>
-            </w:r>
-            <w:proofErr w:type="spellEnd"/>
-            <w:r>
-              <w:t xml:space="preserve"> 5-7: Įskiepį galima įdiegti, atnaujinti, tačiau nėra mygtuko ištrinti.</w:t>
+              <w:t>Langai nr. 5-7: Įskiepį galima įdiegti, atnaujinti, tačiau nėra mygtuko ištrinti.</w:t>
             </w:r>
           </w:p>
         </w:tc>
@@ -6460,15 +5918,7 @@
           </w:tcPr>
           <w:p>
             <w:r>
-              <w:t xml:space="preserve">Langai </w:t>
-            </w:r>
-            <w:proofErr w:type="spellStart"/>
-            <w:r>
-              <w:t>nr.</w:t>
-            </w:r>
-            <w:proofErr w:type="spellEnd"/>
-            <w:r>
-              <w:t xml:space="preserve"> 1-4: Pasirinkus kitą miestą nebegalima grįžti atgal.</w:t>
+              <w:t>Langai nr. 1-4: Pasirinkus kitą miestą nebegalima grįžti atgal.</w:t>
             </w:r>
           </w:p>
         </w:tc>
@@ -6503,23 +5953,7 @@
           </w:tcPr>
           <w:p>
             <w:r>
-              <w:t xml:space="preserve">Languose </w:t>
-            </w:r>
-            <w:proofErr w:type="spellStart"/>
-            <w:r>
-              <w:t>nr.</w:t>
-            </w:r>
-            <w:proofErr w:type="spellEnd"/>
-            <w:r>
-              <w:t xml:space="preserve"> 1-4 </w:t>
-            </w:r>
-            <w:proofErr w:type="spellStart"/>
-            <w:r>
-              <w:t>interfeisas</w:t>
-            </w:r>
-            <w:proofErr w:type="spellEnd"/>
-            <w:r>
-              <w:t xml:space="preserve"> yra angliškas, o languose 5-7 jau Lietuviškas </w:t>
+              <w:t xml:space="preserve">Languose nr. 1-4 interfeisas yra angliškas, o languose 5-7 jau Lietuviškas </w:t>
             </w:r>
           </w:p>
         </w:tc>
@@ -6633,28 +6067,12 @@
           </w:tcPr>
           <w:p>
             <w:r>
-              <w:t xml:space="preserve">Langai </w:t>
-            </w:r>
-            <w:proofErr w:type="spellStart"/>
-            <w:r>
-              <w:t>nr.</w:t>
-            </w:r>
-            <w:proofErr w:type="spellEnd"/>
-            <w:r>
-              <w:t xml:space="preserve"> 5-7: Gali būti skiltis, kurioje siūlomi naudotojui galimai aktualūs įskiepiai.</w:t>
-            </w:r>
-          </w:p>
-          <w:p>
-            <w:r>
-              <w:t xml:space="preserve">Langai </w:t>
-            </w:r>
-            <w:proofErr w:type="spellStart"/>
-            <w:r>
-              <w:t>nr.</w:t>
-            </w:r>
-            <w:proofErr w:type="spellEnd"/>
-            <w:r>
-              <w:t xml:space="preserve"> 5-7: Praverstų mygtukas atnaujinti visiems įskiepimas vienu metu.</w:t>
+              <w:t>Langai nr. 5-7: Gali būti skiltis, kurioje siūlomi naudotojui galimai aktualūs įskiepiai.</w:t>
+            </w:r>
+          </w:p>
+          <w:p>
+            <w:r>
+              <w:t>Langai nr. 5-7: Praverstų mygtukas atnaujinti visiems įskiepimas vienu metu.</w:t>
             </w:r>
           </w:p>
           <w:p>
@@ -6763,15 +6181,7 @@
               <w:keepNext/>
             </w:pPr>
             <w:r>
-              <w:t xml:space="preserve">Langas </w:t>
-            </w:r>
-            <w:proofErr w:type="spellStart"/>
-            <w:r>
-              <w:t>nr</w:t>
-            </w:r>
-            <w:proofErr w:type="spellEnd"/>
-            <w:r>
-              <w:t xml:space="preserve"> 6: Pradėjus vesti ieškomo įskiepio pavadinimą sistemą galėtų automatiškai siūlyti įskiepius, kurių pavadinimas prasideda vartotojo įvestu tekstu.</w:t>
+              <w:t>Langas nr 6: Pradėjus vesti ieškomo įskiepio pavadinimą sistemą galėtų automatiškai siūlyti įskiepius, kurių pavadinimas prasideda vartotojo įvestu tekstu.</w:t>
             </w:r>
           </w:p>
         </w:tc>
@@ -6816,6 +6226,7 @@
       <w:r>
         <w:rPr>
           <w:noProof/>
+          <w:lang w:val="en-US"/>
         </w:rPr>
         <w:drawing>
           <wp:inline distT="0" distB="0" distL="0" distR="0" wp14:anchorId="01222FF8" wp14:editId="2CE3A75A">
@@ -6886,15 +6297,7 @@
         <w:fldChar w:fldCharType="end"/>
       </w:r>
       <w:r>
-        <w:t xml:space="preserve"> - Langas </w:t>
-      </w:r>
-      <w:proofErr w:type="spellStart"/>
-      <w:r>
-        <w:t>nr.</w:t>
-      </w:r>
-      <w:proofErr w:type="spellEnd"/>
-      <w:r>
-        <w:t xml:space="preserve"> 7, negalima ištrinti įskiepių</w:t>
+        <w:t xml:space="preserve"> - Langas nr. 7, negalima ištrinti įskiepių</w:t>
       </w:r>
     </w:p>
     <w:p>
@@ -7014,34 +6417,18 @@
     </w:p>
     <w:p>
       <w:r>
-        <w:t xml:space="preserve">Pirmoje ekrano nuotraukoje </w:t>
-      </w:r>
-      <w:proofErr w:type="spellStart"/>
-      <w:r>
-        <w:t>interfeisas</w:t>
-      </w:r>
-      <w:proofErr w:type="spellEnd"/>
-      <w:r>
-        <w:t xml:space="preserve"> angliškas, tačiau oruose “Kiti miestai” yra jau lietuvių kalba. Antroje ekrano nuotraukoje jau visas </w:t>
-      </w:r>
-      <w:proofErr w:type="spellStart"/>
-      <w:r>
-        <w:t>interfeisas</w:t>
-      </w:r>
-      <w:proofErr w:type="spellEnd"/>
-      <w:r>
-        <w:t xml:space="preserve"> yra lietuviškas. Visiškai sumaišytos kalbos, reikia pasirinkti vieną kalbą vienu metu.  </w:t>
+        <w:t xml:space="preserve">Pirmoje ekrano nuotraukoje interfeisas angliškas, tačiau oruose “Kiti miestai” yra jau lietuvių kalba. Antroje ekrano nuotraukoje jau visas interfeisas yra lietuviškas. Visiškai sumaišytos kalbos, reikia pasirinkti vieną kalbą vienu metu.  </w:t>
       </w:r>
     </w:p>
     <w:p>
       <w:pPr>
         <w:pStyle w:val="Heading2"/>
       </w:pPr>
-      <w:bookmarkStart w:id="7" w:name="_Toc25177248"/>
+      <w:bookmarkStart w:id="8" w:name="_Toc25177248"/>
       <w:r>
         <w:t>4.2. Apibendrinimas</w:t>
       </w:r>
-      <w:bookmarkEnd w:id="7"/>
+      <w:bookmarkEnd w:id="8"/>
     </w:p>
     <w:p>
       <w:r>
@@ -7166,22 +6553,22 @@
       <w:pPr>
         <w:pStyle w:val="Heading1"/>
       </w:pPr>
-      <w:bookmarkStart w:id="8" w:name="_Toc25177249"/>
+      <w:bookmarkStart w:id="9" w:name="_Toc25177249"/>
       <w:r>
         <w:lastRenderedPageBreak/>
         <w:t>5.  Tomo Miknos maketo vertinimas</w:t>
       </w:r>
-      <w:bookmarkEnd w:id="8"/>
+      <w:bookmarkEnd w:id="9"/>
     </w:p>
     <w:p>
       <w:pPr>
         <w:pStyle w:val="Heading2"/>
       </w:pPr>
-      <w:bookmarkStart w:id="9" w:name="_Toc25177250"/>
+      <w:bookmarkStart w:id="10" w:name="_Toc25177250"/>
       <w:r>
         <w:t>5.1. Euristinis tikrinimas</w:t>
       </w:r>
-      <w:bookmarkEnd w:id="9"/>
+      <w:bookmarkEnd w:id="10"/>
       <w:r>
         <w:t xml:space="preserve"> </w:t>
       </w:r>
@@ -7879,15 +7266,7 @@
           </w:tcPr>
           <w:p>
             <w:r>
-              <w:t xml:space="preserve">Vartotojas gali nežinoti, ar verta “Tikslinti vietovę ar laiką”, jei galima rinktis vis tolimesnę dieną ir žiūrėti pagal tai. Pagrindiniame orų lange žodis “Laikas” bei dabartinė vieta galėtų būti </w:t>
-            </w:r>
-            <w:proofErr w:type="spellStart"/>
-            <w:r>
-              <w:t>hiperaktyvūs</w:t>
-            </w:r>
-            <w:proofErr w:type="spellEnd"/>
-            <w:r>
-              <w:t>, kad būtų aiškesnis pasirinkimas bei sumažinti žingsnių kiekį, kurio dabar reikia kad pakeisti atitinkamas parinktis.</w:t>
+              <w:t>Vartotojas gali nežinoti, ar verta “Tikslinti vietovę ar laiką”, jei galima rinktis vis tolimesnę dieną ir žiūrėti pagal tai. Pagrindiniame orų lange žodis “Laikas” bei dabartinė vieta galėtų būti hiperaktyvūs, kad būtų aiškesnis pasirinkimas bei sumažinti žingsnių kiekį, kurio dabar reikia kad pakeisti atitinkamas parinktis.</w:t>
             </w:r>
           </w:p>
         </w:tc>
@@ -8036,6 +7415,7 @@
       <w:r>
         <w:rPr>
           <w:noProof/>
+          <w:lang w:val="en-US"/>
         </w:rPr>
         <w:drawing>
           <wp:inline distT="0" distB="0" distL="0" distR="0" wp14:anchorId="0A88276B" wp14:editId="614F3C77">
@@ -8117,15 +7497,7 @@
     </w:p>
     <w:p>
       <w:r>
-        <w:t xml:space="preserve">Langas 2 – pagrindinis “Orai ir naujienos” langas: raudonai pažymėta proporcija tarp orų ir naujienų skilčių; mėlynai pažymėta tuščia vieta, kuri gali </w:t>
-      </w:r>
-      <w:proofErr w:type="spellStart"/>
-      <w:r>
-        <w:t>būt</w:t>
-      </w:r>
-      <w:proofErr w:type="spellEnd"/>
-      <w:r>
-        <w:t xml:space="preserve"> panaudota efektyvesniam naudojimui; oranžine spalva pažymėta pirmas specifiškos vietos/laiko žingsnis.</w:t>
+        <w:t>Langas 2 – pagrindinis “Orai ir naujienos” langas: raudonai pažymėta proporcija tarp orų ir naujienų skilčių; mėlynai pažymėta tuščia vieta, kuri gali būt panaudota efektyvesniam naudojimui; oranžine spalva pažymėta pirmas specifiškos vietos/laiko žingsnis.</w:t>
       </w:r>
     </w:p>
     <w:p>
@@ -8135,6 +7507,7 @@
       <w:r>
         <w:rPr>
           <w:noProof/>
+          <w:lang w:val="en-US"/>
         </w:rPr>
         <w:lastRenderedPageBreak/>
         <w:drawing>
@@ -8330,7 +7703,7 @@
           <w:szCs w:val="36"/>
         </w:rPr>
       </w:pPr>
-      <w:bookmarkStart w:id="10" w:name="_Toc25177251"/>
+      <w:bookmarkStart w:id="11" w:name="_Toc25177251"/>
       <w:r>
         <w:br w:type="page"/>
       </w:r>
@@ -8343,7 +7716,7 @@
         <w:lastRenderedPageBreak/>
         <w:t>5.2. Apibendrinimas</w:t>
       </w:r>
-      <w:bookmarkEnd w:id="10"/>
+      <w:bookmarkEnd w:id="11"/>
     </w:p>
     <w:p>
       <w:r>
@@ -8400,15 +7773,7 @@
         </w:numPr>
       </w:pPr>
       <w:r>
-        <w:t xml:space="preserve">Naujienų ir orų vieta naudojama neefektyviai. Norint peržiūrėti naujienas, priklausomai nuo monitoriaus matmenų, beveik visada reikės </w:t>
-      </w:r>
-      <w:proofErr w:type="spellStart"/>
-      <w:r>
-        <w:t>naviguoti</w:t>
-      </w:r>
-      <w:proofErr w:type="spellEnd"/>
-      <w:r>
-        <w:t xml:space="preserve"> žemyn. </w:t>
+        <w:t xml:space="preserve">Naujienų ir orų vieta naudojama neefektyviai. Norint peržiūrėti naujienas, priklausomai nuo monitoriaus matmenų, beveik visada reikės naviguoti žemyn. </w:t>
       </w:r>
       <w:r>
         <w:rPr>
@@ -8447,15 +7812,7 @@
         <w:t xml:space="preserve">Sprendimas: </w:t>
       </w:r>
       <w:r>
-        <w:t xml:space="preserve">naudoti </w:t>
-      </w:r>
-      <w:proofErr w:type="spellStart"/>
-      <w:r>
-        <w:t>hiperaktyvius</w:t>
-      </w:r>
-      <w:proofErr w:type="spellEnd"/>
-      <w:r>
-        <w:t xml:space="preserve"> elementus ir efektyviau panaudoti lango erdvę perkeliant vietovės tikslinimą į pagrindinį langą.</w:t>
+        <w:t>naudoti hiperaktyvius elementus ir efektyviau panaudoti lango erdvę perkeliant vietovės tikslinimą į pagrindinį langą.</w:t>
       </w:r>
     </w:p>
     <w:p>
@@ -8518,22 +7875,22 @@
       <w:pPr>
         <w:pStyle w:val="Heading1"/>
       </w:pPr>
-      <w:bookmarkStart w:id="11" w:name="_Toc25177252"/>
+      <w:bookmarkStart w:id="12" w:name="_Toc25177252"/>
       <w:r>
         <w:lastRenderedPageBreak/>
         <w:t>6. Edvino Šmitos maketo vertinimas</w:t>
       </w:r>
-      <w:bookmarkEnd w:id="11"/>
+      <w:bookmarkEnd w:id="12"/>
     </w:p>
     <w:p>
       <w:pPr>
         <w:pStyle w:val="Heading2"/>
       </w:pPr>
-      <w:bookmarkStart w:id="12" w:name="_Toc25177253"/>
+      <w:bookmarkStart w:id="13" w:name="_Toc25177253"/>
       <w:r>
         <w:t>6.1. Euristinis tikrinimas</w:t>
       </w:r>
-      <w:bookmarkEnd w:id="12"/>
+      <w:bookmarkEnd w:id="13"/>
       <w:r>
         <w:t xml:space="preserve"> </w:t>
       </w:r>
@@ -8651,15 +8008,7 @@
           </w:tcPr>
           <w:p>
             <w:r>
-              <w:t xml:space="preserve">Atsiranda esybės nebūdingos realiam pasauliui. (Pvz.: </w:t>
-            </w:r>
-            <w:proofErr w:type="spellStart"/>
-            <w:r>
-              <w:t>Tokenas</w:t>
-            </w:r>
-            <w:proofErr w:type="spellEnd"/>
-            <w:r>
-              <w:t>, Prieinamumas) Atsiradus tokioms esybėms būtų gerai jas paaiškinti užvedus pelę ant jų arba kitokiu būdu.</w:t>
+              <w:t>Atsiranda esybės nebūdingos realiam pasauliui. (Pvz.: Tokenas, Prieinamumas) Atsiradus tokioms esybėms būtų gerai jas paaiškinti užvedus pelę ant jų arba kitokiu būdu.</w:t>
             </w:r>
           </w:p>
         </w:tc>
@@ -8968,6 +8317,7 @@
       <w:r>
         <w:rPr>
           <w:noProof/>
+          <w:lang w:val="en-US"/>
         </w:rPr>
         <w:drawing>
           <wp:anchor distT="0" distB="0" distL="114300" distR="114300" simplePos="0" relativeHeight="251658240" behindDoc="0" locked="0" layoutInCell="1" allowOverlap="1" wp14:anchorId="36CDB545" wp14:editId="411B81C1">
@@ -9024,6 +8374,7 @@
       <w:r>
         <w:rPr>
           <w:noProof/>
+          <w:lang w:val="en-US"/>
         </w:rPr>
         <mc:AlternateContent>
           <mc:Choice Requires="wps">
@@ -9169,6 +8520,7 @@
       <w:r>
         <w:rPr>
           <w:noProof/>
+          <w:lang w:val="en-US"/>
         </w:rPr>
         <mc:AlternateContent>
           <mc:Choice Requires="wps">
@@ -9324,6 +8676,7 @@
       <w:r>
         <w:rPr>
           <w:noProof/>
+          <w:lang w:val="en-US"/>
         </w:rPr>
         <w:lastRenderedPageBreak/>
         <w:drawing>
@@ -9519,23 +8872,7 @@
           </w:tcPr>
           <w:p>
             <w:r>
-              <w:t xml:space="preserve">Tokie dalykai, kaip </w:t>
-            </w:r>
-            <w:proofErr w:type="spellStart"/>
-            <w:r>
-              <w:t>access</w:t>
-            </w:r>
-            <w:proofErr w:type="spellEnd"/>
-            <w:r>
-              <w:t xml:space="preserve"> </w:t>
-            </w:r>
-            <w:proofErr w:type="spellStart"/>
-            <w:r>
-              <w:t>token’ai</w:t>
-            </w:r>
-            <w:proofErr w:type="spellEnd"/>
-            <w:r>
-              <w:t xml:space="preserve"> galėtų būti paslėpti, nes jie paprastam vartotojui, kuris nesusipažinęs su techninėmis saugumo detalėmis, gali jį sutrikdyti.</w:t>
+              <w:t>Tokie dalykai, kaip access token’ai galėtų būti paslėpti, nes jie paprastam vartotojui, kuris nesusipažinęs su techninėmis saugumo detalėmis, gali jį sutrikdyti.</w:t>
             </w:r>
           </w:p>
         </w:tc>
@@ -9798,23 +9135,7 @@
               <w:keepNext/>
             </w:pPr>
             <w:r>
-              <w:t xml:space="preserve">Praverstų šiokie tokie paaiškinimai apie labiau techninius dalykus kaip </w:t>
-            </w:r>
-            <w:proofErr w:type="spellStart"/>
-            <w:r>
-              <w:t>access</w:t>
-            </w:r>
-            <w:proofErr w:type="spellEnd"/>
-            <w:r>
-              <w:t xml:space="preserve"> </w:t>
-            </w:r>
-            <w:proofErr w:type="spellStart"/>
-            <w:r>
-              <w:t>token’ai</w:t>
-            </w:r>
-            <w:proofErr w:type="spellEnd"/>
-            <w:r>
-              <w:t>.</w:t>
+              <w:t>Praverstų šiokie tokie paaiškinimai apie labiau techninius dalykus kaip access token’ai.</w:t>
             </w:r>
           </w:p>
         </w:tc>
@@ -9848,8 +9169,6 @@
       <w:r>
         <w:t xml:space="preserve"> - Vertino Teodoras Šaulys</w:t>
       </w:r>
-      <w:bookmarkStart w:id="13" w:name="_GoBack"/>
-      <w:bookmarkEnd w:id="13"/>
     </w:p>
     <w:p>
       <w:pPr>
@@ -9875,15 +9194,7 @@
         </w:numPr>
       </w:pPr>
       <w:r>
-        <w:t xml:space="preserve">Išlaikytas matomumas, maketo elementai </w:t>
-      </w:r>
-      <w:proofErr w:type="spellStart"/>
-      <w:r>
-        <w:t>kategorizuoti</w:t>
-      </w:r>
-      <w:proofErr w:type="spellEnd"/>
-      <w:r>
-        <w:t xml:space="preserve"> ir išdėlioti vartotojui patogiu išdėstymu.</w:t>
+        <w:t>Išlaikytas matomumas, maketo elementai kategorizuoti ir išdėlioti vartotojui patogiu išdėstymu.</w:t>
       </w:r>
     </w:p>
     <w:p>
@@ -9913,15 +9224,7 @@
         </w:numPr>
       </w:pPr>
       <w:r>
-        <w:t>“Nustatymai” ir “Sąskaitų Mokėjimai” languose atsiranda kai kurių dalykinės srities esybių kaip “Prieinamumas” ir “</w:t>
-      </w:r>
-      <w:proofErr w:type="spellStart"/>
-      <w:r>
-        <w:t>Tokenas</w:t>
-      </w:r>
-      <w:proofErr w:type="spellEnd"/>
-      <w:r>
-        <w:t>”.</w:t>
+        <w:t>“Nustatymai” ir “Sąskaitų Mokėjimai” languose atsiranda kai kurių dalykinės srities esybių kaip “Prieinamumas” ir “Tokenas”.</w:t>
       </w:r>
       <w:r>
         <w:rPr>
@@ -10255,15 +9558,7 @@
     </w:p>
     <w:p>
       <w:r>
-        <w:t xml:space="preserve">Naujienas turi būti galima </w:t>
-      </w:r>
-      <w:proofErr w:type="spellStart"/>
-      <w:r>
-        <w:t>kategorizuoti</w:t>
-      </w:r>
-      <w:proofErr w:type="spellEnd"/>
-      <w:r>
-        <w:t>.</w:t>
+        <w:t>Naujienas turi būti galima kategorizuoti.</w:t>
       </w:r>
     </w:p>
     <w:p>
@@ -10409,7 +9704,7 @@
           <w:rPr>
             <w:noProof/>
           </w:rPr>
-          <w:t>27</w:t>
+          <w:t>21</w:t>
         </w:r>
         <w:r>
           <w:rPr>
@@ -12742,6 +12037,7 @@
   <w:style w:type="character" w:default="1" w:styleId="DefaultParagraphFont">
     <w:name w:val="Default Paragraph Font"/>
     <w:uiPriority w:val="1"/>
+    <w:semiHidden/>
     <w:unhideWhenUsed/>
   </w:style>
   <w:style w:type="table" w:default="1" w:styleId="TableNormal">
@@ -13281,7 +12577,7 @@
 </file>
 
 <file path=customXml/itemProps1.xml><?xml version="1.0" encoding="utf-8"?>
-<ds:datastoreItem xmlns:ds="http://schemas.openxmlformats.org/officeDocument/2006/customXml" ds:itemID="{C0B4F835-385D-4A68-BAC9-10E60C7EF594}">
+<ds:datastoreItem xmlns:ds="http://schemas.openxmlformats.org/officeDocument/2006/customXml" ds:itemID="{BB84819D-D515-4373-B30A-5D0277116F1E}">
   <ds:schemaRefs>
     <ds:schemaRef ds:uri="http://schemas.openxmlformats.org/officeDocument/2006/bibliography"/>
   </ds:schemaRefs>

</xml_diff>